<commit_message>
add some summary of hello world
</commit_message>
<xml_diff>
--- a/chapter1/HelloWorld/HelloWorld.docx
+++ b/chapter1/HelloWorld/HelloWorld.docx
@@ -14,20 +14,84 @@
       <w:pPr>
         <w:rPr>
           <w:rFonts w:hint="eastAsia"/>
-          <w:lang w:val="en-US" w:eastAsia="zh-CN"/>
-        </w:rPr>
-      </w:pPr>
-    </w:p>
-    <w:p>
-      <w:pPr>
-        <w:rPr>
-          <w:rFonts w:hint="eastAsia"/>
-          <w:lang w:val="en-US" w:eastAsia="zh-CN"/>
-        </w:rPr>
-      </w:pPr>
-      <w:r>
-        <w:rPr>
-          <w:rFonts w:hint="eastAsia"/>
+          <w:b/>
+          <w:bCs/>
+          <w:sz w:val="32"/>
+          <w:szCs w:val="40"/>
+          <w:lang w:val="en-US" w:eastAsia="zh-CN"/>
+        </w:rPr>
+      </w:pPr>
+      <w:r>
+        <w:rPr>
+          <w:rFonts w:hint="eastAsia"/>
+          <w:b/>
+          <w:bCs/>
+          <w:sz w:val="32"/>
+          <w:szCs w:val="40"/>
+          <w:lang w:val="en-US" w:eastAsia="zh-CN"/>
+        </w:rPr>
+        <w:t>Summary</w:t>
+      </w:r>
+    </w:p>
+    <w:p>
+      <w:pPr>
+        <w:rPr>
+          <w:rFonts w:hint="eastAsia"/>
+          <w:lang w:val="en-US" w:eastAsia="zh-CN"/>
+        </w:rPr>
+      </w:pPr>
+    </w:p>
+    <w:p>
+      <w:pPr>
+        <w:rPr>
+          <w:rFonts w:hint="eastAsia" w:eastAsiaTheme="minorEastAsia"/>
+          <w:lang w:val="en-US" w:eastAsia="zh-CN"/>
+        </w:rPr>
+      </w:pPr>
+      <w:r>
+        <w:rPr>
+          <w:rFonts w:hint="eastAsia"/>
+          <w:lang w:val="en-US" w:eastAsia="zh-CN"/>
+        </w:rPr>
+        <w:t>这是我们的第一个 hello world 网页</w:t>
+      </w:r>
+      <w:bookmarkStart w:id="0" w:name="_GoBack"/>
+      <w:bookmarkEnd w:id="0"/>
+    </w:p>
+    <w:p>
+      <w:pPr>
+        <w:rPr>
+          <w:rFonts w:hint="eastAsia"/>
+          <w:lang w:val="en-US" w:eastAsia="zh-CN"/>
+        </w:rPr>
+      </w:pPr>
+    </w:p>
+    <w:p>
+      <w:pPr>
+        <w:rPr>
+          <w:rFonts w:hint="eastAsia"/>
+          <w:lang w:val="en-US" w:eastAsia="zh-CN"/>
+        </w:rPr>
+      </w:pPr>
+    </w:p>
+    <w:p>
+      <w:pPr>
+        <w:rPr>
+          <w:rFonts w:hint="eastAsia"/>
+          <w:b/>
+          <w:bCs/>
+          <w:sz w:val="32"/>
+          <w:szCs w:val="40"/>
+          <w:lang w:val="en-US" w:eastAsia="zh-CN"/>
+        </w:rPr>
+      </w:pPr>
+      <w:r>
+        <w:rPr>
+          <w:rFonts w:hint="eastAsia"/>
+          <w:b/>
+          <w:bCs/>
+          <w:sz w:val="32"/>
+          <w:szCs w:val="40"/>
           <w:lang w:val="en-US" w:eastAsia="zh-CN"/>
         </w:rPr>
         <w:t>Exercises</w:t>
@@ -172,16 +236,7 @@
           <w:rFonts w:hint="eastAsia"/>
           <w:lang w:val="en-US" w:eastAsia="zh-CN"/>
         </w:rPr>
-        <w:t>需要练习的</w:t>
-      </w:r>
-      <w:bookmarkStart w:id="0" w:name="_GoBack"/>
-      <w:bookmarkEnd w:id="0"/>
-      <w:r>
-        <w:rPr>
-          <w:rFonts w:hint="eastAsia"/>
-          <w:lang w:val="en-US" w:eastAsia="zh-CN"/>
-        </w:rPr>
-        <w:t xml:space="preserve">目标为 </w:t>
+        <w:t xml:space="preserve">需要练习的目标为 </w:t>
       </w:r>
     </w:p>
     <w:p>

</xml_diff>